<commit_message>
A few improvements in handling disconnection and unwanted shutdowns. But group creation di till not everytime succesful.
</commit_message>
<xml_diff>
--- a/#doc/Network Layer docs/adat_küldés.docx
+++ b/#doc/Network Layer docs/adat_küldés.docx
@@ -3,9 +3,72 @@
 <w:document xmlns:wpc="http://schemas.microsoft.com/office/word/2010/wordprocessingCanvas" xmlns:cx="http://schemas.microsoft.com/office/drawing/2014/chartex" xmlns:cx1="http://schemas.microsoft.com/office/drawing/2015/9/8/chartex" xmlns:cx2="http://schemas.microsoft.com/office/drawing/2015/10/21/chartex" xmlns:cx3="http://schemas.microsoft.com/office/drawing/2016/5/9/chartex" xmlns:cx4="http://schemas.microsoft.com/office/drawing/2016/5/10/chartex" xmlns:cx5="http://schemas.microsoft.com/office/drawing/2016/5/11/chartex" xmlns:cx6="http://schemas.microsoft.com/office/drawing/2016/5/12/chartex" xmlns:cx7="http://schemas.microsoft.com/office/drawing/2016/5/13/chartex" xmlns:cx8="http://schemas.microsoft.com/office/drawing/2016/5/14/chartex" xmlns:mc="http://schemas.openxmlformats.org/markup-compatibility/2006" xmlns:aink="http://schemas.microsoft.com/office/drawing/2016/ink" xmlns:am3d="http://schemas.microsoft.com/office/drawing/2017/model3d" xmlns:o="urn:schemas-microsoft-com:office:office" xmlns:r="http://schemas.openxmlformats.org/officeDocument/2006/relationships" xmlns:m="http://schemas.openxmlformats.org/officeDocument/2006/math" xmlns:v="urn:schemas-microsoft-com:vml" xmlns:wp14="http://schemas.microsoft.com/office/word/2010/wordprocessingDrawing" xmlns:wp="http://schemas.openxmlformats.org/drawingml/2006/wordprocessingDrawing" xmlns:w10="urn:schemas-microsoft-com:office:word" xmlns:w="http://schemas.openxmlformats.org/wordprocessingml/2006/main" xmlns:w14="http://schemas.microsoft.com/office/word/2010/wordml" xmlns:w15="http://schemas.microsoft.com/office/word/2012/wordml" xmlns:w16cid="http://schemas.microsoft.com/office/word/2016/wordml/cid" xmlns:w16se="http://schemas.microsoft.com/office/word/2015/wordml/symex" xmlns:wpg="http://schemas.microsoft.com/office/word/2010/wordprocessingGroup" xmlns:wpi="http://schemas.microsoft.com/office/word/2010/wordprocessingInk" xmlns:wne="http://schemas.microsoft.com/office/word/2006/wordml" xmlns:wps="http://schemas.microsoft.com/office/word/2010/wordprocessingShape" mc:Ignorable="w14 w15 w16se w16cid wp14">
   <w:body>
     <w:p>
-      <w:r>
-        <w:t>Többféle adatot szeretnénk küldeni az eszközök között. Szükség less</w:t>
-      </w:r>
+      <w:proofErr w:type="spellStart"/>
+      <w:r>
+        <w:t>Többféle</w:t>
+      </w:r>
+      <w:proofErr w:type="spellEnd"/>
+      <w:r>
+        <w:t xml:space="preserve"> </w:t>
+      </w:r>
+      <w:proofErr w:type="spellStart"/>
+      <w:r>
+        <w:t>adatot</w:t>
+      </w:r>
+      <w:proofErr w:type="spellEnd"/>
+      <w:r>
+        <w:t xml:space="preserve"> </w:t>
+      </w:r>
+      <w:proofErr w:type="spellStart"/>
+      <w:r>
+        <w:t>szeretnénk</w:t>
+      </w:r>
+      <w:proofErr w:type="spellEnd"/>
+      <w:r>
+        <w:t xml:space="preserve"> </w:t>
+      </w:r>
+      <w:proofErr w:type="spellStart"/>
+      <w:r>
+        <w:t>küldeni</w:t>
+      </w:r>
+      <w:proofErr w:type="spellEnd"/>
+      <w:r>
+        <w:t xml:space="preserve"> </w:t>
+      </w:r>
+      <w:proofErr w:type="spellStart"/>
+      <w:r>
+        <w:t>az</w:t>
+      </w:r>
+      <w:proofErr w:type="spellEnd"/>
+      <w:r>
+        <w:t xml:space="preserve"> </w:t>
+      </w:r>
+      <w:proofErr w:type="spellStart"/>
+      <w:r>
+        <w:t>eszközök</w:t>
+      </w:r>
+      <w:proofErr w:type="spellEnd"/>
+      <w:r>
+        <w:t xml:space="preserve"> </w:t>
+      </w:r>
+      <w:proofErr w:type="spellStart"/>
+      <w:r>
+        <w:t>között</w:t>
+      </w:r>
+      <w:proofErr w:type="spellEnd"/>
+      <w:r>
+        <w:t xml:space="preserve">. </w:t>
+      </w:r>
+      <w:proofErr w:type="spellStart"/>
+      <w:r>
+        <w:t>Szükség</w:t>
+      </w:r>
+      <w:proofErr w:type="spellEnd"/>
+      <w:r>
+        <w:t xml:space="preserve"> less</w:t>
+      </w:r>
+      <w:bookmarkStart w:id="0" w:name="_GoBack"/>
+      <w:bookmarkEnd w:id="0"/>
     </w:p>
     <w:p>
       <w:pPr>
@@ -16,7 +79,95 @@
         </w:numPr>
       </w:pPr>
       <w:r>
-        <w:t xml:space="preserve">TYPE : Eldönti, hogy a csomag milyen típusú, Ez alapján elküldi a megfelelő modulnak a csomagot. </w:t>
+        <w:t xml:space="preserve">TYPE : </w:t>
+      </w:r>
+      <w:proofErr w:type="spellStart"/>
+      <w:r>
+        <w:t>Eldönti</w:t>
+      </w:r>
+      <w:proofErr w:type="spellEnd"/>
+      <w:r>
+        <w:t xml:space="preserve">, </w:t>
+      </w:r>
+      <w:proofErr w:type="spellStart"/>
+      <w:r>
+        <w:t>hogy</w:t>
+      </w:r>
+      <w:proofErr w:type="spellEnd"/>
+      <w:r>
+        <w:t xml:space="preserve"> a </w:t>
+      </w:r>
+      <w:proofErr w:type="spellStart"/>
+      <w:r>
+        <w:t>csomag</w:t>
+      </w:r>
+      <w:proofErr w:type="spellEnd"/>
+      <w:r>
+        <w:t xml:space="preserve"> </w:t>
+      </w:r>
+      <w:proofErr w:type="spellStart"/>
+      <w:r>
+        <w:t>milyen</w:t>
+      </w:r>
+      <w:proofErr w:type="spellEnd"/>
+      <w:r>
+        <w:t xml:space="preserve"> </w:t>
+      </w:r>
+      <w:proofErr w:type="spellStart"/>
+      <w:r>
+        <w:t>típusú</w:t>
+      </w:r>
+      <w:proofErr w:type="spellEnd"/>
+      <w:r>
+        <w:t xml:space="preserve">, </w:t>
+      </w:r>
+      <w:proofErr w:type="spellStart"/>
+      <w:r>
+        <w:t>Ez</w:t>
+      </w:r>
+      <w:proofErr w:type="spellEnd"/>
+      <w:r>
+        <w:t xml:space="preserve"> </w:t>
+      </w:r>
+      <w:proofErr w:type="spellStart"/>
+      <w:r>
+        <w:t>alapján</w:t>
+      </w:r>
+      <w:proofErr w:type="spellEnd"/>
+      <w:r>
+        <w:t xml:space="preserve"> </w:t>
+      </w:r>
+      <w:proofErr w:type="spellStart"/>
+      <w:r>
+        <w:t>elküldi</w:t>
+      </w:r>
+      <w:proofErr w:type="spellEnd"/>
+      <w:r>
+        <w:t xml:space="preserve"> a </w:t>
+      </w:r>
+      <w:proofErr w:type="spellStart"/>
+      <w:r>
+        <w:t>megfelelő</w:t>
+      </w:r>
+      <w:proofErr w:type="spellEnd"/>
+      <w:r>
+        <w:t xml:space="preserve"> </w:t>
+      </w:r>
+      <w:proofErr w:type="spellStart"/>
+      <w:r>
+        <w:t>modulnak</w:t>
+      </w:r>
+      <w:proofErr w:type="spellEnd"/>
+      <w:r>
+        <w:t xml:space="preserve"> a </w:t>
+      </w:r>
+      <w:proofErr w:type="spellStart"/>
+      <w:r>
+        <w:t>csomagot</w:t>
+      </w:r>
+      <w:proofErr w:type="spellEnd"/>
+      <w:r>
+        <w:t xml:space="preserve">. </w:t>
       </w:r>
     </w:p>
     <w:p>
@@ -28,11 +179,32 @@
         </w:numPr>
       </w:pPr>
       <w:r>
-        <w:t>Pl.: MP  -&gt; MusicPlayer</w:t>
-      </w:r>
-      <w:r>
-        <w:t>-hez köthető üzenez</w:t>
-      </w:r>
+        <w:t xml:space="preserve">Pl.: MP  -&gt; </w:t>
+      </w:r>
+      <w:proofErr w:type="spellStart"/>
+      <w:r>
+        <w:t>MusicPlayer</w:t>
+      </w:r>
+      <w:r>
+        <w:t>-hez</w:t>
+      </w:r>
+      <w:proofErr w:type="spellEnd"/>
+      <w:r>
+        <w:t xml:space="preserve"> </w:t>
+      </w:r>
+      <w:proofErr w:type="spellStart"/>
+      <w:r>
+        <w:t>köthető</w:t>
+      </w:r>
+      <w:proofErr w:type="spellEnd"/>
+      <w:r>
+        <w:t xml:space="preserve"> </w:t>
+      </w:r>
+      <w:proofErr w:type="spellStart"/>
+      <w:r>
+        <w:t>üzenez</w:t>
+      </w:r>
+      <w:proofErr w:type="spellEnd"/>
     </w:p>
     <w:p>
       <w:pPr>
@@ -43,12 +215,244 @@
         </w:numPr>
       </w:pPr>
       <w:r>
-        <w:t>SUBTYPE : A csomag további azonostásához szükséges. Ebbe a SocketThread nem néz bele. Az ebben rejlő információ a feldolgozó modulnak érdeles. Pl.: MP_DEL_SONG, MP_ADD_SONG</w:t>
+        <w:t xml:space="preserve">SUBTYPE : A </w:t>
+      </w:r>
+      <w:proofErr w:type="spellStart"/>
+      <w:r>
+        <w:t>csomag</w:t>
+      </w:r>
+      <w:proofErr w:type="spellEnd"/>
+      <w:r>
+        <w:t xml:space="preserve"> </w:t>
+      </w:r>
+      <w:proofErr w:type="spellStart"/>
+      <w:r>
+        <w:t>további</w:t>
+      </w:r>
+      <w:proofErr w:type="spellEnd"/>
+      <w:r>
+        <w:t xml:space="preserve"> </w:t>
+      </w:r>
+      <w:proofErr w:type="spellStart"/>
+      <w:r>
+        <w:t>azonostásához</w:t>
+      </w:r>
+      <w:proofErr w:type="spellEnd"/>
+      <w:r>
+        <w:t xml:space="preserve"> </w:t>
+      </w:r>
+      <w:proofErr w:type="spellStart"/>
+      <w:r>
+        <w:t>szükséges</w:t>
+      </w:r>
+      <w:proofErr w:type="spellEnd"/>
+      <w:r>
+        <w:t xml:space="preserve">. </w:t>
+      </w:r>
+      <w:proofErr w:type="spellStart"/>
+      <w:r>
+        <w:t>Ebbe</w:t>
+      </w:r>
+      <w:proofErr w:type="spellEnd"/>
+      <w:r>
+        <w:t xml:space="preserve"> a </w:t>
+      </w:r>
+      <w:proofErr w:type="spellStart"/>
+      <w:r>
+        <w:t>SocketThread</w:t>
+      </w:r>
+      <w:proofErr w:type="spellEnd"/>
+      <w:r>
+        <w:t xml:space="preserve"> </w:t>
+      </w:r>
+      <w:proofErr w:type="spellStart"/>
+      <w:r>
+        <w:t>nem</w:t>
+      </w:r>
+      <w:proofErr w:type="spellEnd"/>
+      <w:r>
+        <w:t xml:space="preserve"> </w:t>
+      </w:r>
+      <w:proofErr w:type="spellStart"/>
+      <w:r>
+        <w:t>néz</w:t>
+      </w:r>
+      <w:proofErr w:type="spellEnd"/>
+      <w:r>
+        <w:t xml:space="preserve"> </w:t>
+      </w:r>
+      <w:proofErr w:type="spellStart"/>
+      <w:r>
+        <w:t>bele</w:t>
+      </w:r>
+      <w:proofErr w:type="spellEnd"/>
+      <w:r>
+        <w:t xml:space="preserve">. Az </w:t>
+      </w:r>
+      <w:proofErr w:type="spellStart"/>
+      <w:r>
+        <w:t>ebben</w:t>
+      </w:r>
+      <w:proofErr w:type="spellEnd"/>
+      <w:r>
+        <w:t xml:space="preserve"> </w:t>
+      </w:r>
+      <w:proofErr w:type="spellStart"/>
+      <w:r>
+        <w:t>rejlő</w:t>
+      </w:r>
+      <w:proofErr w:type="spellEnd"/>
+      <w:r>
+        <w:t xml:space="preserve"> </w:t>
+      </w:r>
+      <w:proofErr w:type="spellStart"/>
+      <w:r>
+        <w:t>információ</w:t>
+      </w:r>
+      <w:proofErr w:type="spellEnd"/>
+      <w:r>
+        <w:t xml:space="preserve"> a </w:t>
+      </w:r>
+      <w:proofErr w:type="spellStart"/>
+      <w:r>
+        <w:t>feldolgozó</w:t>
+      </w:r>
+      <w:proofErr w:type="spellEnd"/>
+      <w:r>
+        <w:t xml:space="preserve"> </w:t>
+      </w:r>
+      <w:proofErr w:type="spellStart"/>
+      <w:r>
+        <w:t>modulnak</w:t>
+      </w:r>
+      <w:proofErr w:type="spellEnd"/>
+      <w:r>
+        <w:t xml:space="preserve"> </w:t>
+      </w:r>
+      <w:proofErr w:type="spellStart"/>
+      <w:r>
+        <w:t>érdeles</w:t>
+      </w:r>
+      <w:proofErr w:type="spellEnd"/>
+      <w:r>
+        <w:t>. Pl.: MP_DEL_SONG, MP_ADD_SONG</w:t>
       </w:r>
     </w:p>
     <w:p>
       <w:r>
-        <w:t>A vezérlő csomagokat az 5050-es porton küldik az eszközök. Míg a hangstreamet az 5060-as porton közvetítik egymás felé.</w:t>
+        <w:t xml:space="preserve">A </w:t>
+      </w:r>
+      <w:proofErr w:type="spellStart"/>
+      <w:r>
+        <w:t>vezérlő</w:t>
+      </w:r>
+      <w:proofErr w:type="spellEnd"/>
+      <w:r>
+        <w:t xml:space="preserve"> </w:t>
+      </w:r>
+      <w:proofErr w:type="spellStart"/>
+      <w:r>
+        <w:t>csomagokat</w:t>
+      </w:r>
+      <w:proofErr w:type="spellEnd"/>
+      <w:r>
+        <w:t xml:space="preserve"> </w:t>
+      </w:r>
+      <w:proofErr w:type="spellStart"/>
+      <w:r>
+        <w:t>az</w:t>
+      </w:r>
+      <w:proofErr w:type="spellEnd"/>
+      <w:r>
+        <w:t xml:space="preserve"> 5050-es </w:t>
+      </w:r>
+      <w:proofErr w:type="spellStart"/>
+      <w:r>
+        <w:t>porton</w:t>
+      </w:r>
+      <w:proofErr w:type="spellEnd"/>
+      <w:r>
+        <w:t xml:space="preserve"> </w:t>
+      </w:r>
+      <w:proofErr w:type="spellStart"/>
+      <w:r>
+        <w:t>küldik</w:t>
+      </w:r>
+      <w:proofErr w:type="spellEnd"/>
+      <w:r>
+        <w:t xml:space="preserve"> </w:t>
+      </w:r>
+      <w:proofErr w:type="spellStart"/>
+      <w:r>
+        <w:t>az</w:t>
+      </w:r>
+      <w:proofErr w:type="spellEnd"/>
+      <w:r>
+        <w:t xml:space="preserve"> </w:t>
+      </w:r>
+      <w:proofErr w:type="spellStart"/>
+      <w:r>
+        <w:t>eszközök</w:t>
+      </w:r>
+      <w:proofErr w:type="spellEnd"/>
+      <w:r>
+        <w:t xml:space="preserve">. </w:t>
+      </w:r>
+      <w:proofErr w:type="spellStart"/>
+      <w:r>
+        <w:t>Míg</w:t>
+      </w:r>
+      <w:proofErr w:type="spellEnd"/>
+      <w:r>
+        <w:t xml:space="preserve"> a </w:t>
+      </w:r>
+      <w:proofErr w:type="spellStart"/>
+      <w:r>
+        <w:t>hangstreamet</w:t>
+      </w:r>
+      <w:proofErr w:type="spellEnd"/>
+      <w:r>
+        <w:t xml:space="preserve"> </w:t>
+      </w:r>
+      <w:proofErr w:type="spellStart"/>
+      <w:r>
+        <w:t>az</w:t>
+      </w:r>
+      <w:proofErr w:type="spellEnd"/>
+      <w:r>
+        <w:t xml:space="preserve"> 5060-as </w:t>
+      </w:r>
+      <w:proofErr w:type="spellStart"/>
+      <w:r>
+        <w:t>porton</w:t>
+      </w:r>
+      <w:proofErr w:type="spellEnd"/>
+      <w:r>
+        <w:t xml:space="preserve"> </w:t>
+      </w:r>
+      <w:proofErr w:type="spellStart"/>
+      <w:r>
+        <w:t>közvetítik</w:t>
+      </w:r>
+      <w:proofErr w:type="spellEnd"/>
+      <w:r>
+        <w:t xml:space="preserve"> </w:t>
+      </w:r>
+      <w:proofErr w:type="spellStart"/>
+      <w:r>
+        <w:t>egymás</w:t>
+      </w:r>
+      <w:proofErr w:type="spellEnd"/>
+      <w:r>
+        <w:t xml:space="preserve"> </w:t>
+      </w:r>
+      <w:proofErr w:type="spellStart"/>
+      <w:r>
+        <w:t>felé</w:t>
+      </w:r>
+      <w:proofErr w:type="spellEnd"/>
+      <w:r>
+        <w:t>.</w:t>
       </w:r>
     </w:p>
     <w:p>
@@ -59,8 +463,101 @@
           <w:numId w:val="2"/>
         </w:numPr>
       </w:pPr>
-      <w:r>
-        <w:t>Szerver és kliens oldalon egyaránt több socketre van szükség, mindegyiket külön szálon futtatva.</w:t>
+      <w:proofErr w:type="spellStart"/>
+      <w:r>
+        <w:t>Szerver</w:t>
+      </w:r>
+      <w:proofErr w:type="spellEnd"/>
+      <w:r>
+        <w:t xml:space="preserve"> </w:t>
+      </w:r>
+      <w:proofErr w:type="spellStart"/>
+      <w:r>
+        <w:t>és</w:t>
+      </w:r>
+      <w:proofErr w:type="spellEnd"/>
+      <w:r>
+        <w:t xml:space="preserve"> </w:t>
+      </w:r>
+      <w:proofErr w:type="spellStart"/>
+      <w:r>
+        <w:t>kliens</w:t>
+      </w:r>
+      <w:proofErr w:type="spellEnd"/>
+      <w:r>
+        <w:t xml:space="preserve"> </w:t>
+      </w:r>
+      <w:proofErr w:type="spellStart"/>
+      <w:r>
+        <w:t>oldalon</w:t>
+      </w:r>
+      <w:proofErr w:type="spellEnd"/>
+      <w:r>
+        <w:t xml:space="preserve"> </w:t>
+      </w:r>
+      <w:proofErr w:type="spellStart"/>
+      <w:r>
+        <w:t>egyaránt</w:t>
+      </w:r>
+      <w:proofErr w:type="spellEnd"/>
+      <w:r>
+        <w:t xml:space="preserve"> </w:t>
+      </w:r>
+      <w:proofErr w:type="spellStart"/>
+      <w:r>
+        <w:t>több</w:t>
+      </w:r>
+      <w:proofErr w:type="spellEnd"/>
+      <w:r>
+        <w:t xml:space="preserve"> </w:t>
+      </w:r>
+      <w:proofErr w:type="spellStart"/>
+      <w:r>
+        <w:t>socketre</w:t>
+      </w:r>
+      <w:proofErr w:type="spellEnd"/>
+      <w:r>
+        <w:t xml:space="preserve"> van </w:t>
+      </w:r>
+      <w:proofErr w:type="spellStart"/>
+      <w:r>
+        <w:t>szükség</w:t>
+      </w:r>
+      <w:proofErr w:type="spellEnd"/>
+      <w:r>
+        <w:t xml:space="preserve">, </w:t>
+      </w:r>
+      <w:proofErr w:type="spellStart"/>
+      <w:r>
+        <w:t>mindegyiket</w:t>
+      </w:r>
+      <w:proofErr w:type="spellEnd"/>
+      <w:r>
+        <w:t xml:space="preserve"> </w:t>
+      </w:r>
+      <w:proofErr w:type="spellStart"/>
+      <w:r>
+        <w:t>külön</w:t>
+      </w:r>
+      <w:proofErr w:type="spellEnd"/>
+      <w:r>
+        <w:t xml:space="preserve"> </w:t>
+      </w:r>
+      <w:proofErr w:type="spellStart"/>
+      <w:r>
+        <w:t>szálon</w:t>
+      </w:r>
+      <w:proofErr w:type="spellEnd"/>
+      <w:r>
+        <w:t xml:space="preserve"> </w:t>
+      </w:r>
+      <w:proofErr w:type="spellStart"/>
+      <w:r>
+        <w:t>futtatva</w:t>
+      </w:r>
+      <w:proofErr w:type="spellEnd"/>
+      <w:r>
+        <w:t>.</w:t>
       </w:r>
     </w:p>
     <w:p>
@@ -71,8 +568,13 @@
           <w:numId w:val="2"/>
         </w:numPr>
       </w:pPr>
-      <w:r>
-        <w:t xml:space="preserve">ServerSocketWrapper: </w:t>
+      <w:proofErr w:type="spellStart"/>
+      <w:r>
+        <w:t>ServerSocketWrapper</w:t>
+      </w:r>
+      <w:proofErr w:type="spellEnd"/>
+      <w:r>
+        <w:t xml:space="preserve">: </w:t>
       </w:r>
     </w:p>
     <w:p>
@@ -84,7 +586,47 @@
         </w:numPr>
       </w:pPr>
       <w:r>
-        <w:t xml:space="preserve">A Szerver oldali ServerSocketThread objektumokat tartalmaz. </w:t>
+        <w:t xml:space="preserve">A </w:t>
+      </w:r>
+      <w:proofErr w:type="spellStart"/>
+      <w:r>
+        <w:t>Szerver</w:t>
+      </w:r>
+      <w:proofErr w:type="spellEnd"/>
+      <w:r>
+        <w:t xml:space="preserve"> </w:t>
+      </w:r>
+      <w:proofErr w:type="spellStart"/>
+      <w:r>
+        <w:t>oldali</w:t>
+      </w:r>
+      <w:proofErr w:type="spellEnd"/>
+      <w:r>
+        <w:t xml:space="preserve"> </w:t>
+      </w:r>
+      <w:proofErr w:type="spellStart"/>
+      <w:r>
+        <w:t>ServerSocketThread</w:t>
+      </w:r>
+      <w:proofErr w:type="spellEnd"/>
+      <w:r>
+        <w:t xml:space="preserve"> </w:t>
+      </w:r>
+      <w:proofErr w:type="spellStart"/>
+      <w:r>
+        <w:t>objektumokat</w:t>
+      </w:r>
+      <w:proofErr w:type="spellEnd"/>
+      <w:r>
+        <w:t xml:space="preserve"> </w:t>
+      </w:r>
+      <w:proofErr w:type="spellStart"/>
+      <w:r>
+        <w:t>tartalmaz</w:t>
+      </w:r>
+      <w:proofErr w:type="spellEnd"/>
+      <w:r>
+        <w:t xml:space="preserve">. </w:t>
       </w:r>
     </w:p>
     <w:p>
@@ -95,9 +637,27 @@
           <w:numId w:val="2"/>
         </w:numPr>
       </w:pPr>
-      <w:r>
-        <w:t>ControllerSocket : VezérlőUtasítások közlésére</w:t>
-      </w:r>
+      <w:proofErr w:type="spellStart"/>
+      <w:r>
+        <w:t>ControllerSocket</w:t>
+      </w:r>
+      <w:proofErr w:type="spellEnd"/>
+      <w:r>
+        <w:t xml:space="preserve"> : </w:t>
+      </w:r>
+      <w:proofErr w:type="spellStart"/>
+      <w:r>
+        <w:t>VezérlőUtasítások</w:t>
+      </w:r>
+      <w:proofErr w:type="spellEnd"/>
+      <w:r>
+        <w:t xml:space="preserve"> </w:t>
+      </w:r>
+      <w:proofErr w:type="spellStart"/>
+      <w:r>
+        <w:t>közlésére</w:t>
+      </w:r>
+      <w:proofErr w:type="spellEnd"/>
     </w:p>
     <w:p>
       <w:pPr>
@@ -107,12 +667,43 @@
           <w:numId w:val="2"/>
         </w:numPr>
       </w:pPr>
-      <w:r>
-        <w:t>MusicStreamSocket : Hang csomagok küldésére</w:t>
-      </w:r>
-      <w:r>
-        <w:t xml:space="preserve"> és fogadására</w:t>
-      </w:r>
+      <w:proofErr w:type="spellStart"/>
+      <w:r>
+        <w:t>MusicStreamSocket</w:t>
+      </w:r>
+      <w:proofErr w:type="spellEnd"/>
+      <w:r>
+        <w:t xml:space="preserve"> : Hang </w:t>
+      </w:r>
+      <w:proofErr w:type="spellStart"/>
+      <w:r>
+        <w:t>csomagok</w:t>
+      </w:r>
+      <w:proofErr w:type="spellEnd"/>
+      <w:r>
+        <w:t xml:space="preserve"> </w:t>
+      </w:r>
+      <w:proofErr w:type="spellStart"/>
+      <w:r>
+        <w:t>küldésére</w:t>
+      </w:r>
+      <w:proofErr w:type="spellEnd"/>
+      <w:r>
+        <w:t xml:space="preserve"> </w:t>
+      </w:r>
+      <w:proofErr w:type="spellStart"/>
+      <w:r>
+        <w:t>és</w:t>
+      </w:r>
+      <w:proofErr w:type="spellEnd"/>
+      <w:r>
+        <w:t xml:space="preserve"> </w:t>
+      </w:r>
+      <w:proofErr w:type="spellStart"/>
+      <w:r>
+        <w:t>fogadására</w:t>
+      </w:r>
+      <w:proofErr w:type="spellEnd"/>
     </w:p>
     <w:p>
       <w:pPr>
@@ -129,6 +720,7 @@
           <w:szCs w:val="20"/>
         </w:rPr>
       </w:pPr>
+      <w:proofErr w:type="spellStart"/>
       <w:r>
         <w:rPr>
           <w:i/>
@@ -137,8 +729,64 @@
           <w:sz w:val="20"/>
           <w:szCs w:val="20"/>
         </w:rPr>
-        <w:t xml:space="preserve">PreAccessSocket : Az újonnan becsatlakozó </w:t>
-      </w:r>
+        <w:t>PreAccessSocket</w:t>
+      </w:r>
+      <w:proofErr w:type="spellEnd"/>
+      <w:r>
+        <w:rPr>
+          <w:i/>
+          <w:iCs/>
+          <w:color w:val="A6A6A6" w:themeColor="background1" w:themeShade="A6"/>
+          <w:sz w:val="20"/>
+          <w:szCs w:val="20"/>
+        </w:rPr>
+        <w:t xml:space="preserve"> : Az </w:t>
+      </w:r>
+      <w:proofErr w:type="spellStart"/>
+      <w:r>
+        <w:rPr>
+          <w:i/>
+          <w:iCs/>
+          <w:color w:val="A6A6A6" w:themeColor="background1" w:themeShade="A6"/>
+          <w:sz w:val="20"/>
+          <w:szCs w:val="20"/>
+        </w:rPr>
+        <w:t>újonnan</w:t>
+      </w:r>
+      <w:proofErr w:type="spellEnd"/>
+      <w:r>
+        <w:rPr>
+          <w:i/>
+          <w:iCs/>
+          <w:color w:val="A6A6A6" w:themeColor="background1" w:themeShade="A6"/>
+          <w:sz w:val="20"/>
+          <w:szCs w:val="20"/>
+        </w:rPr>
+        <w:t xml:space="preserve"> </w:t>
+      </w:r>
+      <w:proofErr w:type="spellStart"/>
+      <w:r>
+        <w:rPr>
+          <w:i/>
+          <w:iCs/>
+          <w:color w:val="A6A6A6" w:themeColor="background1" w:themeShade="A6"/>
+          <w:sz w:val="20"/>
+          <w:szCs w:val="20"/>
+        </w:rPr>
+        <w:t>becsatlakozó</w:t>
+      </w:r>
+      <w:proofErr w:type="spellEnd"/>
+      <w:r>
+        <w:rPr>
+          <w:i/>
+          <w:iCs/>
+          <w:color w:val="A6A6A6" w:themeColor="background1" w:themeShade="A6"/>
+          <w:sz w:val="20"/>
+          <w:szCs w:val="20"/>
+        </w:rPr>
+        <w:t xml:space="preserve"> </w:t>
+      </w:r>
+      <w:proofErr w:type="spellStart"/>
       <w:r>
         <w:rPr>
           <w:i/>
@@ -149,6 +797,7 @@
         </w:rPr>
         <w:t>klienseket</w:t>
       </w:r>
+      <w:proofErr w:type="spellEnd"/>
       <w:r>
         <w:rPr>
           <w:i/>
@@ -159,6 +808,7 @@
         </w:rPr>
         <w:t xml:space="preserve"> </w:t>
       </w:r>
+      <w:proofErr w:type="spellStart"/>
       <w:r>
         <w:rPr>
           <w:i/>
@@ -167,8 +817,9 @@
           <w:sz w:val="20"/>
           <w:szCs w:val="20"/>
         </w:rPr>
-        <w:t>köszönti, elküldi nekik</w:t>
-      </w:r>
+        <w:t>köszönti</w:t>
+      </w:r>
+      <w:proofErr w:type="spellEnd"/>
       <w:r>
         <w:rPr>
           <w:i/>
@@ -177,8 +828,64 @@
           <w:sz w:val="20"/>
           <w:szCs w:val="20"/>
         </w:rPr>
-        <w:t xml:space="preserve"> Party metainformációit</w:t>
-      </w:r>
+        <w:t xml:space="preserve">, </w:t>
+      </w:r>
+      <w:proofErr w:type="spellStart"/>
+      <w:r>
+        <w:rPr>
+          <w:i/>
+          <w:iCs/>
+          <w:color w:val="A6A6A6" w:themeColor="background1" w:themeShade="A6"/>
+          <w:sz w:val="20"/>
+          <w:szCs w:val="20"/>
+        </w:rPr>
+        <w:t>elküldi</w:t>
+      </w:r>
+      <w:proofErr w:type="spellEnd"/>
+      <w:r>
+        <w:rPr>
+          <w:i/>
+          <w:iCs/>
+          <w:color w:val="A6A6A6" w:themeColor="background1" w:themeShade="A6"/>
+          <w:sz w:val="20"/>
+          <w:szCs w:val="20"/>
+        </w:rPr>
+        <w:t xml:space="preserve"> </w:t>
+      </w:r>
+      <w:proofErr w:type="spellStart"/>
+      <w:r>
+        <w:rPr>
+          <w:i/>
+          <w:iCs/>
+          <w:color w:val="A6A6A6" w:themeColor="background1" w:themeShade="A6"/>
+          <w:sz w:val="20"/>
+          <w:szCs w:val="20"/>
+        </w:rPr>
+        <w:t>nekik</w:t>
+      </w:r>
+      <w:proofErr w:type="spellEnd"/>
+      <w:r>
+        <w:rPr>
+          <w:i/>
+          <w:iCs/>
+          <w:color w:val="A6A6A6" w:themeColor="background1" w:themeShade="A6"/>
+          <w:sz w:val="20"/>
+          <w:szCs w:val="20"/>
+        </w:rPr>
+        <w:t xml:space="preserve"> Party </w:t>
+      </w:r>
+      <w:proofErr w:type="spellStart"/>
+      <w:r>
+        <w:rPr>
+          <w:i/>
+          <w:iCs/>
+          <w:color w:val="A6A6A6" w:themeColor="background1" w:themeShade="A6"/>
+          <w:sz w:val="20"/>
+          <w:szCs w:val="20"/>
+        </w:rPr>
+        <w:t>metainformációit</w:t>
+      </w:r>
+      <w:proofErr w:type="spellEnd"/>
       <w:r>
         <w:rPr>
           <w:i/>
@@ -215,8 +922,13 @@
           <w:szCs w:val="20"/>
         </w:rPr>
       </w:pPr>
-      <w:r>
-        <w:t>ClientSocketWrapper :</w:t>
+      <w:proofErr w:type="spellStart"/>
+      <w:r>
+        <w:t>ClientSocketWrapper</w:t>
+      </w:r>
+      <w:proofErr w:type="spellEnd"/>
+      <w:r>
+        <w:t xml:space="preserve"> :</w:t>
       </w:r>
     </w:p>
     <w:p>
@@ -235,7 +947,47 @@
         </w:rPr>
       </w:pPr>
       <w:r>
-        <w:t>A kliens oldali ClientSocketThread Obektumokat tartalmaz:</w:t>
+        <w:t xml:space="preserve">A </w:t>
+      </w:r>
+      <w:proofErr w:type="spellStart"/>
+      <w:r>
+        <w:t>kliens</w:t>
+      </w:r>
+      <w:proofErr w:type="spellEnd"/>
+      <w:r>
+        <w:t xml:space="preserve"> </w:t>
+      </w:r>
+      <w:proofErr w:type="spellStart"/>
+      <w:r>
+        <w:t>oldali</w:t>
+      </w:r>
+      <w:proofErr w:type="spellEnd"/>
+      <w:r>
+        <w:t xml:space="preserve"> </w:t>
+      </w:r>
+      <w:proofErr w:type="spellStart"/>
+      <w:r>
+        <w:t>ClientSocketThread</w:t>
+      </w:r>
+      <w:proofErr w:type="spellEnd"/>
+      <w:r>
+        <w:t xml:space="preserve"> </w:t>
+      </w:r>
+      <w:proofErr w:type="spellStart"/>
+      <w:r>
+        <w:t>Obektumokat</w:t>
+      </w:r>
+      <w:proofErr w:type="spellEnd"/>
+      <w:r>
+        <w:t xml:space="preserve"> </w:t>
+      </w:r>
+      <w:proofErr w:type="spellStart"/>
+      <w:r>
+        <w:t>tartalmaz</w:t>
+      </w:r>
+      <w:proofErr w:type="spellEnd"/>
+      <w:r>
+        <w:t>:</w:t>
       </w:r>
     </w:p>
     <w:p>
@@ -246,9 +998,27 @@
           <w:numId w:val="2"/>
         </w:numPr>
       </w:pPr>
-      <w:r>
-        <w:t>ControllerSocket : VezérlőUtasítások közlésére</w:t>
-      </w:r>
+      <w:proofErr w:type="spellStart"/>
+      <w:r>
+        <w:t>ControllerSocket</w:t>
+      </w:r>
+      <w:proofErr w:type="spellEnd"/>
+      <w:r>
+        <w:t xml:space="preserve"> : </w:t>
+      </w:r>
+      <w:proofErr w:type="spellStart"/>
+      <w:r>
+        <w:t>VezérlőUtasítások</w:t>
+      </w:r>
+      <w:proofErr w:type="spellEnd"/>
+      <w:r>
+        <w:t xml:space="preserve"> </w:t>
+      </w:r>
+      <w:proofErr w:type="spellStart"/>
+      <w:r>
+        <w:t>közlésére</w:t>
+      </w:r>
+      <w:proofErr w:type="spellEnd"/>
     </w:p>
     <w:p>
       <w:pPr>
@@ -258,23 +1028,123 @@
           <w:numId w:val="2"/>
         </w:numPr>
       </w:pPr>
-      <w:r>
-        <w:t xml:space="preserve">MusicStreamSocket : Hang csomagok </w:t>
-      </w:r>
-      <w:r>
-        <w:t>küldésére és fogadására</w:t>
-      </w:r>
-      <w:bookmarkStart w:id="0" w:name="_GoBack"/>
-      <w:bookmarkEnd w:id="0"/>
+      <w:proofErr w:type="spellStart"/>
+      <w:r>
+        <w:t>MusicStreamSocket</w:t>
+      </w:r>
+      <w:proofErr w:type="spellEnd"/>
+      <w:r>
+        <w:t xml:space="preserve"> : Hang </w:t>
+      </w:r>
+      <w:proofErr w:type="spellStart"/>
+      <w:r>
+        <w:t>csomagok</w:t>
+      </w:r>
+      <w:proofErr w:type="spellEnd"/>
+      <w:r>
+        <w:t xml:space="preserve"> </w:t>
+      </w:r>
+      <w:proofErr w:type="spellStart"/>
+      <w:r>
+        <w:t>küldésére</w:t>
+      </w:r>
+      <w:proofErr w:type="spellEnd"/>
+      <w:r>
+        <w:t xml:space="preserve"> </w:t>
+      </w:r>
+      <w:proofErr w:type="spellStart"/>
+      <w:r>
+        <w:t>és</w:t>
+      </w:r>
+      <w:proofErr w:type="spellEnd"/>
+      <w:r>
+        <w:t xml:space="preserve"> </w:t>
+      </w:r>
+      <w:proofErr w:type="spellStart"/>
+      <w:r>
+        <w:t>fogadására</w:t>
+      </w:r>
+      <w:proofErr w:type="spellEnd"/>
+    </w:p>
+    <w:p/>
+    <w:p>
+      <w:proofErr w:type="spellStart"/>
+      <w:r>
+        <w:t>Eventek</w:t>
+      </w:r>
+      <w:proofErr w:type="spellEnd"/>
+      <w:r>
+        <w:t>:</w:t>
+      </w:r>
     </w:p>
     <w:p>
-      <w:pPr>
-        <w:pStyle w:val="Listaszerbekezds"/>
-        <w:numPr>
-          <w:ilvl w:val="1"/>
-          <w:numId w:val="2"/>
-        </w:numPr>
-      </w:pPr>
+      <w:r>
+        <w:t xml:space="preserve">A </w:t>
+      </w:r>
+      <w:proofErr w:type="spellStart"/>
+      <w:r>
+        <w:t>MusicPlayer</w:t>
+      </w:r>
+      <w:proofErr w:type="spellEnd"/>
+      <w:r>
+        <w:t xml:space="preserve"> </w:t>
+      </w:r>
+      <w:proofErr w:type="spellStart"/>
+      <w:r>
+        <w:t>nevű</w:t>
+      </w:r>
+      <w:proofErr w:type="spellEnd"/>
+      <w:r>
+        <w:t xml:space="preserve"> </w:t>
+      </w:r>
+      <w:proofErr w:type="spellStart"/>
+      <w:r>
+        <w:t>objektum</w:t>
+      </w:r>
+      <w:proofErr w:type="spellEnd"/>
+      <w:r>
+        <w:t xml:space="preserve"> a Server </w:t>
+      </w:r>
+      <w:proofErr w:type="spellStart"/>
+      <w:r>
+        <w:t>modellben</w:t>
+      </w:r>
+      <w:proofErr w:type="spellEnd"/>
+      <w:r>
+        <w:t xml:space="preserve"> </w:t>
+      </w:r>
+      <w:proofErr w:type="spellStart"/>
+      <w:r>
+        <w:t>fel</w:t>
+      </w:r>
+      <w:proofErr w:type="spellEnd"/>
+      <w:r>
+        <w:t xml:space="preserve"> </w:t>
+      </w:r>
+      <w:proofErr w:type="spellStart"/>
+      <w:r>
+        <w:t>vani</w:t>
+      </w:r>
+      <w:proofErr w:type="spellEnd"/>
+      <w:r>
+        <w:t xml:space="preserve"> </w:t>
+      </w:r>
+      <w:proofErr w:type="spellStart"/>
+      <w:r>
+        <w:t>iratkozva</w:t>
+      </w:r>
+      <w:proofErr w:type="spellEnd"/>
+      <w:r>
+        <w:t xml:space="preserve"> a </w:t>
+      </w:r>
+      <w:proofErr w:type="spellStart"/>
+      <w:r>
+        <w:t>ServersocketWrapper.server</w:t>
+      </w:r>
+      <w:r>
+        <w:t>SOcketre</w:t>
+      </w:r>
+      <w:proofErr w:type="spellEnd"/>
     </w:p>
     <w:sectPr>
       <w:pgSz w:w="11906" w:h="16838"/>

</xml_diff>